<commit_message>
CHECKPOINT1- Specification done start designing
</commit_message>
<xml_diff>
--- a/EC_FINAL_PROJECT-unknown/EC_FINAL_PROJECT-unknown/design_chart/data_config.docx
+++ b/EC_FINAL_PROJECT-unknown/EC_FINAL_PROJECT-unknown/design_chart/data_config.docx
@@ -29,10 +29,10 @@
         <w:tblLook w:val="04A0" w:firstRow="1" w:lastRow="0" w:firstColumn="1" w:lastColumn="0" w:noHBand="0" w:noVBand="1"/>
       </w:tblPr>
       <w:tblGrid>
-        <w:gridCol w:w="1932"/>
-        <w:gridCol w:w="704"/>
-        <w:gridCol w:w="1126"/>
-        <w:gridCol w:w="4528"/>
+        <w:gridCol w:w="1958"/>
+        <w:gridCol w:w="702"/>
+        <w:gridCol w:w="1124"/>
+        <w:gridCol w:w="4506"/>
       </w:tblGrid>
       <w:tr>
         <w:trPr>
@@ -135,13 +135,19 @@
           <w:p>
             <w:pPr>
               <w:jc w:val="center"/>
-              <w:rPr>
-                <w:rFonts w:hint="eastAsia"/>
-              </w:rPr>
             </w:pPr>
             <w:proofErr w:type="spellStart"/>
             <w:r>
-              <w:t>Num_generator</w:t>
+              <w:t>Num_generat</w:t>
+            </w:r>
+            <w:r>
+              <w:rPr>
+                <w:rFonts w:hint="eastAsia"/>
+              </w:rPr>
+              <w:t>i</w:t>
+            </w:r>
+            <w:r>
+              <w:t>ons</w:t>
             </w:r>
             <w:proofErr w:type="spellEnd"/>
           </w:p>
@@ -169,6 +175,12 @@
             <w:pPr>
               <w:jc w:val="center"/>
             </w:pPr>
+            <w:r>
+              <w:rPr>
+                <w:rFonts w:hint="eastAsia"/>
+              </w:rPr>
+              <w:t>8</w:t>
+            </w:r>
           </w:p>
         </w:tc>
         <w:tc>
@@ -180,6 +192,9 @@
             <w:pPr>
               <w:jc w:val="center"/>
             </w:pPr>
+            <w:r>
+              <w:t>Number of generations for EA</w:t>
+            </w:r>
           </w:p>
         </w:tc>
       </w:tr>
@@ -195,9 +210,6 @@
           <w:p>
             <w:pPr>
               <w:jc w:val="center"/>
-              <w:rPr>
-                <w:rFonts w:hint="eastAsia"/>
-              </w:rPr>
             </w:pPr>
             <w:proofErr w:type="spellStart"/>
             <w:r>
@@ -232,6 +244,12 @@
             <w:pPr>
               <w:jc w:val="center"/>
             </w:pPr>
+            <w:r>
+              <w:rPr>
+                <w:rFonts w:hint="eastAsia"/>
+              </w:rPr>
+              <w:t>4</w:t>
+            </w:r>
           </w:p>
         </w:tc>
         <w:tc>
@@ -243,6 +261,28 @@
             <w:pPr>
               <w:jc w:val="center"/>
             </w:pPr>
+            <w:r>
+              <w:t xml:space="preserve">Reading in </w:t>
+            </w:r>
+            <w:proofErr w:type="spellStart"/>
+            <w:r>
+              <w:rPr>
+                <w:rFonts w:hint="eastAsia"/>
+              </w:rPr>
+              <w:t>S</w:t>
+            </w:r>
+            <w:r>
+              <w:t>elf_energy</w:t>
+            </w:r>
+            <w:proofErr w:type="spellEnd"/>
+            <w:r>
+              <w:t xml:space="preserve"> Vector which depends on </w:t>
+            </w:r>
+            <w:proofErr w:type="spellStart"/>
+            <w:r>
+              <w:t>Num_Particles</w:t>
+            </w:r>
+            <w:proofErr w:type="spellEnd"/>
           </w:p>
         </w:tc>
       </w:tr>
@@ -259,9 +299,6 @@
           <w:p>
             <w:pPr>
               <w:jc w:val="center"/>
-              <w:rPr>
-                <w:rFonts w:hint="eastAsia"/>
-              </w:rPr>
             </w:pPr>
             <w:proofErr w:type="spellStart"/>
             <w:r>
@@ -296,6 +333,12 @@
             <w:pPr>
               <w:jc w:val="center"/>
             </w:pPr>
+            <w:r>
+              <w:rPr>
+                <w:rFonts w:hint="eastAsia"/>
+              </w:rPr>
+              <w:t>4</w:t>
+            </w:r>
           </w:p>
         </w:tc>
         <w:tc>
@@ -307,6 +350,20 @@
             <w:pPr>
               <w:jc w:val="center"/>
             </w:pPr>
+            <w:r>
+              <w:rPr>
+                <w:rFonts w:hint="eastAsia"/>
+              </w:rPr>
+              <w:t>R</w:t>
+            </w:r>
+            <w:r>
+              <w:t xml:space="preserve">eading in interaction Matrix which depends on </w:t>
+            </w:r>
+            <w:proofErr w:type="spellStart"/>
+            <w:r>
+              <w:t>Num_Particles</w:t>
+            </w:r>
+            <w:proofErr w:type="spellEnd"/>
           </w:p>
         </w:tc>
       </w:tr>
@@ -356,6 +413,12 @@
             <w:pPr>
               <w:jc w:val="center"/>
             </w:pPr>
+            <w:r>
+              <w:rPr>
+                <w:rFonts w:hint="eastAsia"/>
+              </w:rPr>
+              <w:t>4</w:t>
+            </w:r>
           </w:p>
         </w:tc>
         <w:tc>
@@ -367,6 +430,15 @@
             <w:pPr>
               <w:jc w:val="center"/>
             </w:pPr>
+            <w:r>
+              <w:rPr>
+                <w:rFonts w:hint="eastAsia"/>
+              </w:rPr>
+              <w:t>L</w:t>
+            </w:r>
+            <w:r>
+              <w:t>ength of lattice</w:t>
+            </w:r>
           </w:p>
         </w:tc>
       </w:tr>
@@ -382,9 +454,6 @@
           <w:p>
             <w:pPr>
               <w:jc w:val="center"/>
-              <w:rPr>
-                <w:rFonts w:hint="eastAsia"/>
-              </w:rPr>
             </w:pPr>
             <w:proofErr w:type="spellStart"/>
             <w:r>
@@ -423,7 +492,7 @@
               <w:rPr>
                 <w:rFonts w:hint="eastAsia"/>
               </w:rPr>
-              <w:t>1</w:t>
+              <w:t>2</w:t>
             </w:r>
           </w:p>
         </w:tc>
@@ -436,6 +505,9 @@
             <w:pPr>
               <w:jc w:val="center"/>
             </w:pPr>
+            <w:r>
+              <w:t>Number of types of particle</w:t>
+            </w:r>
           </w:p>
         </w:tc>
       </w:tr>
@@ -451,9 +523,6 @@
           <w:p>
             <w:pPr>
               <w:jc w:val="center"/>
-              <w:rPr>
-                <w:rFonts w:hint="eastAsia"/>
-              </w:rPr>
             </w:pPr>
             <w:proofErr w:type="spellStart"/>
             <w:r>
@@ -488,6 +557,12 @@
             <w:pPr>
               <w:jc w:val="center"/>
             </w:pPr>
+            <w:r>
+              <w:rPr>
+                <w:rFonts w:hint="eastAsia"/>
+              </w:rPr>
+              <w:t>8</w:t>
+            </w:r>
           </w:p>
         </w:tc>
         <w:tc>
@@ -499,6 +574,15 @@
             <w:pPr>
               <w:jc w:val="center"/>
             </w:pPr>
+            <w:r>
+              <w:rPr>
+                <w:rFonts w:hint="eastAsia"/>
+              </w:rPr>
+              <w:t>T</w:t>
+            </w:r>
+            <w:r>
+              <w:t>he number of population size</w:t>
+            </w:r>
           </w:p>
         </w:tc>
       </w:tr>
@@ -514,9 +598,6 @@
           <w:p>
             <w:pPr>
               <w:jc w:val="center"/>
-              <w:rPr>
-                <w:rFonts w:hint="eastAsia"/>
-              </w:rPr>
             </w:pPr>
             <w:proofErr w:type="spellStart"/>
             <w:r>
@@ -533,9 +614,6 @@
           <w:p>
             <w:pPr>
               <w:jc w:val="center"/>
-              <w:rPr>
-                <w:rFonts w:hint="eastAsia"/>
-              </w:rPr>
             </w:pPr>
             <w:r>
               <w:rPr>
@@ -553,10 +631,13 @@
           <w:p>
             <w:pPr>
               <w:jc w:val="center"/>
-              <w:rPr>
-                <w:rFonts w:hint="eastAsia"/>
-              </w:rPr>
-            </w:pPr>
+            </w:pPr>
+            <w:r>
+              <w:rPr>
+                <w:rFonts w:hint="eastAsia"/>
+              </w:rPr>
+              <w:t>8</w:t>
+            </w:r>
           </w:p>
         </w:tc>
         <w:tc>
@@ -567,10 +648,16 @@
           <w:p>
             <w:pPr>
               <w:jc w:val="center"/>
-              <w:rPr>
-                <w:rFonts w:hint="eastAsia"/>
-              </w:rPr>
-            </w:pPr>
+            </w:pPr>
+            <w:r>
+              <w:rPr>
+                <w:rFonts w:hint="eastAsia"/>
+              </w:rPr>
+              <w:t>I</w:t>
+            </w:r>
+            <w:r>
+              <w:t>nt8 signal for mutation upper bound</w:t>
+            </w:r>
           </w:p>
         </w:tc>
       </w:tr>
@@ -586,9 +673,6 @@
           <w:p>
             <w:pPr>
               <w:jc w:val="center"/>
-              <w:rPr>
-                <w:rFonts w:hint="eastAsia"/>
-              </w:rPr>
             </w:pPr>
             <w:proofErr w:type="spellStart"/>
             <w:r>
@@ -605,9 +689,6 @@
           <w:p>
             <w:pPr>
               <w:jc w:val="center"/>
-              <w:rPr>
-                <w:rFonts w:hint="eastAsia"/>
-              </w:rPr>
             </w:pPr>
             <w:r>
               <w:rPr>
@@ -625,10 +706,13 @@
           <w:p>
             <w:pPr>
               <w:jc w:val="center"/>
-              <w:rPr>
-                <w:rFonts w:hint="eastAsia"/>
-              </w:rPr>
-            </w:pPr>
+            </w:pPr>
+            <w:r>
+              <w:rPr>
+                <w:rFonts w:hint="eastAsia"/>
+              </w:rPr>
+              <w:t>8</w:t>
+            </w:r>
           </w:p>
         </w:tc>
         <w:tc>
@@ -639,10 +723,10 @@
           <w:p>
             <w:pPr>
               <w:jc w:val="center"/>
-              <w:rPr>
-                <w:rFonts w:hint="eastAsia"/>
-              </w:rPr>
-            </w:pPr>
+            </w:pPr>
+            <w:r>
+              <w:t>Int8 signal for mutation lower bound</w:t>
+            </w:r>
           </w:p>
         </w:tc>
       </w:tr>
@@ -680,9 +764,6 @@
           <w:p>
             <w:pPr>
               <w:jc w:val="center"/>
-              <w:rPr>
-                <w:rFonts w:hint="eastAsia"/>
-              </w:rPr>
             </w:pPr>
             <w:r>
               <w:rPr>
@@ -700,9 +781,6 @@
           <w:p>
             <w:pPr>
               <w:jc w:val="center"/>
-              <w:rPr>
-                <w:rFonts w:hint="eastAsia"/>
-              </w:rPr>
             </w:pPr>
             <w:r>
               <w:rPr>
@@ -720,10 +798,15 @@
           <w:p>
             <w:pPr>
               <w:jc w:val="center"/>
-              <w:rPr>
-                <w:rFonts w:hint="eastAsia"/>
-              </w:rPr>
-            </w:pPr>
+            </w:pPr>
+            <w:proofErr w:type="spellStart"/>
+            <w:r>
+              <w:t>Posedge</w:t>
+            </w:r>
+            <w:proofErr w:type="spellEnd"/>
+            <w:r>
+              <w:t xml:space="preserve"> triggered Clock</w:t>
+            </w:r>
           </w:p>
         </w:tc>
       </w:tr>
@@ -759,9 +842,6 @@
           <w:p>
             <w:pPr>
               <w:jc w:val="center"/>
-              <w:rPr>
-                <w:rFonts w:hint="eastAsia"/>
-              </w:rPr>
             </w:pPr>
             <w:r>
               <w:rPr>
@@ -779,9 +859,6 @@
           <w:p>
             <w:pPr>
               <w:jc w:val="center"/>
-              <w:rPr>
-                <w:rFonts w:hint="eastAsia"/>
-              </w:rPr>
             </w:pPr>
             <w:r>
               <w:rPr>
@@ -799,10 +876,27 @@
           <w:p>
             <w:pPr>
               <w:jc w:val="center"/>
-              <w:rPr>
-                <w:rFonts w:hint="eastAsia"/>
-              </w:rPr>
-            </w:pPr>
+            </w:pPr>
+            <w:r>
+              <w:t xml:space="preserve">Asynchronous </w:t>
+            </w:r>
+            <w:proofErr w:type="spellStart"/>
+            <w:r>
+              <w:t>negedge</w:t>
+            </w:r>
+            <w:proofErr w:type="spellEnd"/>
+            <w:r>
+              <w:t xml:space="preserve"> </w:t>
+            </w:r>
+            <w:r>
+              <w:rPr>
+                <w:rFonts w:hint="eastAsia"/>
+              </w:rPr>
+              <w:t>R</w:t>
+            </w:r>
+            <w:r>
+              <w:t>eset</w:t>
+            </w:r>
           </w:p>
         </w:tc>
       </w:tr>
@@ -834,9 +928,6 @@
           <w:p>
             <w:pPr>
               <w:jc w:val="center"/>
-              <w:rPr>
-                <w:rFonts w:hint="eastAsia"/>
-              </w:rPr>
             </w:pPr>
             <w:r>
               <w:rPr>
@@ -854,9 +945,6 @@
           <w:p>
             <w:pPr>
               <w:jc w:val="center"/>
-              <w:rPr>
-                <w:rFonts w:hint="eastAsia"/>
-              </w:rPr>
             </w:pPr>
             <w:r>
               <w:rPr>
@@ -874,10 +962,16 @@
           <w:p>
             <w:pPr>
               <w:jc w:val="center"/>
-              <w:rPr>
-                <w:rFonts w:hint="eastAsia"/>
-              </w:rPr>
-            </w:pPr>
+            </w:pPr>
+            <w:r>
+              <w:rPr>
+                <w:rFonts w:hint="eastAsia"/>
+              </w:rPr>
+              <w:t>I</w:t>
+            </w:r>
+            <w:r>
+              <w:t>ndicate the data reading in is valid</w:t>
+            </w:r>
           </w:p>
         </w:tc>
       </w:tr>
@@ -893,9 +987,6 @@
           <w:p>
             <w:pPr>
               <w:jc w:val="center"/>
-              <w:rPr>
-                <w:rFonts w:hint="eastAsia"/>
-              </w:rPr>
             </w:pPr>
             <w:proofErr w:type="spellStart"/>
             <w:r>
@@ -912,9 +1003,6 @@
           <w:p>
             <w:pPr>
               <w:jc w:val="center"/>
-              <w:rPr>
-                <w:rFonts w:hint="eastAsia"/>
-              </w:rPr>
             </w:pPr>
             <w:r>
               <w:rPr>
@@ -932,10 +1020,16 @@
           <w:p>
             <w:pPr>
               <w:jc w:val="center"/>
-              <w:rPr>
-                <w:rFonts w:hint="eastAsia"/>
-              </w:rPr>
-            </w:pPr>
+            </w:pPr>
+            <w:r>
+              <w:rPr>
+                <w:rFonts w:hint="eastAsia"/>
+              </w:rPr>
+              <w:t>1</w:t>
+            </w:r>
+            <w:r>
+              <w:t>6</w:t>
+            </w:r>
           </w:p>
         </w:tc>
         <w:tc>
@@ -946,10 +1040,19 @@
           <w:p>
             <w:pPr>
               <w:jc w:val="center"/>
-              <w:rPr>
-                <w:rFonts w:hint="eastAsia"/>
-              </w:rPr>
-            </w:pPr>
+            </w:pPr>
+            <w:r>
+              <w:rPr>
+                <w:rFonts w:hint="eastAsia"/>
+              </w:rPr>
+              <w:t>T</w:t>
+            </w:r>
+            <w:r>
+              <w:t xml:space="preserve">he lowest </w:t>
+            </w:r>
+            <w:r>
+              <w:t>fit of the individual</w:t>
+            </w:r>
           </w:p>
         </w:tc>
       </w:tr>
@@ -979,9 +1082,6 @@
           <w:p>
             <w:pPr>
               <w:jc w:val="center"/>
-              <w:rPr>
-                <w:rFonts w:hint="eastAsia"/>
-              </w:rPr>
             </w:pPr>
             <w:r>
               <w:rPr>
@@ -999,9 +1099,6 @@
           <w:p>
             <w:pPr>
               <w:jc w:val="center"/>
-              <w:rPr>
-                <w:rFonts w:hint="eastAsia"/>
-              </w:rPr>
             </w:pPr>
             <w:r>
               <w:rPr>
@@ -1019,10 +1116,13 @@
           <w:p>
             <w:pPr>
               <w:jc w:val="center"/>
-              <w:rPr>
-                <w:rFonts w:hint="eastAsia"/>
-              </w:rPr>
-            </w:pPr>
+            </w:pPr>
+            <w:r>
+              <w:rPr>
+                <w:rFonts w:hint="eastAsia"/>
+              </w:rPr>
+              <w:t>-</w:t>
+            </w:r>
           </w:p>
         </w:tc>
       </w:tr>
@@ -1038,9 +1138,6 @@
           <w:p>
             <w:pPr>
               <w:jc w:val="center"/>
-              <w:rPr>
-                <w:rFonts w:hint="eastAsia"/>
-              </w:rPr>
             </w:pPr>
             <w:proofErr w:type="spellStart"/>
             <w:r>
@@ -1057,9 +1154,6 @@
           <w:p>
             <w:pPr>
               <w:jc w:val="center"/>
-              <w:rPr>
-                <w:rFonts w:hint="eastAsia"/>
-              </w:rPr>
             </w:pPr>
             <w:r>
               <w:rPr>
@@ -1077,10 +1171,13 @@
           <w:p>
             <w:pPr>
               <w:jc w:val="center"/>
-              <w:rPr>
-                <w:rFonts w:hint="eastAsia"/>
-              </w:rPr>
-            </w:pPr>
+            </w:pPr>
+            <w:r>
+              <w:rPr>
+                <w:rFonts w:hint="eastAsia"/>
+              </w:rPr>
+              <w:t>2</w:t>
+            </w:r>
           </w:p>
         </w:tc>
         <w:tc>
@@ -1091,10 +1188,16 @@
           <w:p>
             <w:pPr>
               <w:jc w:val="center"/>
-              <w:rPr>
-                <w:rFonts w:hint="eastAsia"/>
-              </w:rPr>
-            </w:pPr>
+            </w:pPr>
+            <w:r>
+              <w:rPr>
+                <w:rFonts w:hint="eastAsia"/>
+              </w:rPr>
+              <w:t>B</w:t>
+            </w:r>
+            <w:r>
+              <w:t>est individual depends on number of particles</w:t>
+            </w:r>
           </w:p>
         </w:tc>
       </w:tr>
@@ -1121,9 +1224,6 @@
           <w:p>
             <w:pPr>
               <w:jc w:val="center"/>
-              <w:rPr>
-                <w:rFonts w:hint="eastAsia"/>
-              </w:rPr>
             </w:pPr>
           </w:p>
         </w:tc>
@@ -1135,9 +1235,6 @@
           <w:p>
             <w:pPr>
               <w:jc w:val="center"/>
-              <w:rPr>
-                <w:rFonts w:hint="eastAsia"/>
-              </w:rPr>
             </w:pPr>
           </w:p>
         </w:tc>
@@ -1149,9 +1246,6 @@
           <w:p>
             <w:pPr>
               <w:jc w:val="center"/>
-              <w:rPr>
-                <w:rFonts w:hint="eastAsia"/>
-              </w:rPr>
             </w:pPr>
           </w:p>
         </w:tc>
@@ -1287,9 +1381,6 @@
           <w:p>
             <w:pPr>
               <w:jc w:val="center"/>
-              <w:rPr>
-                <w:rFonts w:hint="eastAsia"/>
-              </w:rPr>
             </w:pPr>
             <w:proofErr w:type="spellStart"/>
             <w:r>
@@ -1324,6 +1415,12 @@
             <w:pPr>
               <w:jc w:val="center"/>
             </w:pPr>
+            <w:r>
+              <w:rPr>
+                <w:rFonts w:hint="eastAsia"/>
+              </w:rPr>
+              <w:t>4</w:t>
+            </w:r>
           </w:p>
         </w:tc>
         <w:tc>
@@ -1351,9 +1448,6 @@
           <w:p>
             <w:pPr>
               <w:jc w:val="center"/>
-              <w:rPr>
-                <w:rFonts w:hint="eastAsia"/>
-              </w:rPr>
             </w:pPr>
             <w:proofErr w:type="spellStart"/>
             <w:r>
@@ -1388,6 +1482,12 @@
             <w:pPr>
               <w:jc w:val="center"/>
             </w:pPr>
+            <w:r>
+              <w:rPr>
+                <w:rFonts w:hint="eastAsia"/>
+              </w:rPr>
+              <w:t>4</w:t>
+            </w:r>
           </w:p>
         </w:tc>
         <w:tc>
@@ -1448,6 +1548,12 @@
             <w:pPr>
               <w:jc w:val="center"/>
             </w:pPr>
+            <w:r>
+              <w:rPr>
+                <w:rFonts w:hint="eastAsia"/>
+              </w:rPr>
+              <w:t>4</w:t>
+            </w:r>
           </w:p>
         </w:tc>
         <w:tc>
@@ -1474,9 +1580,6 @@
           <w:p>
             <w:pPr>
               <w:jc w:val="center"/>
-              <w:rPr>
-                <w:rFonts w:hint="eastAsia"/>
-              </w:rPr>
             </w:pPr>
             <w:proofErr w:type="spellStart"/>
             <w:r>
@@ -1511,6 +1614,12 @@
             <w:pPr>
               <w:jc w:val="center"/>
             </w:pPr>
+            <w:r>
+              <w:rPr>
+                <w:rFonts w:hint="eastAsia"/>
+              </w:rPr>
+              <w:t>2</w:t>
+            </w:r>
           </w:p>
         </w:tc>
         <w:tc>
@@ -1537,9 +1646,6 @@
           <w:p>
             <w:pPr>
               <w:jc w:val="center"/>
-              <w:rPr>
-                <w:rFonts w:hint="eastAsia"/>
-              </w:rPr>
             </w:pPr>
             <w:proofErr w:type="spellStart"/>
             <w:r>
@@ -1574,6 +1680,12 @@
             <w:pPr>
               <w:jc w:val="center"/>
             </w:pPr>
+            <w:r>
+              <w:rPr>
+                <w:rFonts w:hint="eastAsia"/>
+              </w:rPr>
+              <w:t>2</w:t>
+            </w:r>
           </w:p>
         </w:tc>
         <w:tc>
@@ -1600,9 +1712,6 @@
           <w:p>
             <w:pPr>
               <w:jc w:val="center"/>
-              <w:rPr>
-                <w:rFonts w:hint="eastAsia"/>
-              </w:rPr>
             </w:pPr>
             <w:proofErr w:type="spellStart"/>
             <w:r>
@@ -1619,9 +1728,6 @@
           <w:p>
             <w:pPr>
               <w:jc w:val="center"/>
-              <w:rPr>
-                <w:rFonts w:hint="eastAsia"/>
-              </w:rPr>
             </w:pPr>
             <w:r>
               <w:rPr>
@@ -1639,10 +1745,13 @@
           <w:p>
             <w:pPr>
               <w:jc w:val="center"/>
-              <w:rPr>
-                <w:rFonts w:hint="eastAsia"/>
-              </w:rPr>
-            </w:pPr>
+            </w:pPr>
+            <w:r>
+              <w:rPr>
+                <w:rFonts w:hint="eastAsia"/>
+              </w:rPr>
+              <w:t>8</w:t>
+            </w:r>
           </w:p>
         </w:tc>
         <w:tc>
@@ -1653,9 +1762,6 @@
           <w:p>
             <w:pPr>
               <w:jc w:val="center"/>
-              <w:rPr>
-                <w:rFonts w:hint="eastAsia"/>
-              </w:rPr>
             </w:pPr>
           </w:p>
         </w:tc>
@@ -1672,9 +1778,6 @@
           <w:p>
             <w:pPr>
               <w:jc w:val="center"/>
-              <w:rPr>
-                <w:rFonts w:hint="eastAsia"/>
-              </w:rPr>
             </w:pPr>
             <w:proofErr w:type="spellStart"/>
             <w:r>
@@ -1691,9 +1794,6 @@
           <w:p>
             <w:pPr>
               <w:jc w:val="center"/>
-              <w:rPr>
-                <w:rFonts w:hint="eastAsia"/>
-              </w:rPr>
             </w:pPr>
             <w:r>
               <w:rPr>
@@ -1711,10 +1811,13 @@
           <w:p>
             <w:pPr>
               <w:jc w:val="center"/>
-              <w:rPr>
-                <w:rFonts w:hint="eastAsia"/>
-              </w:rPr>
-            </w:pPr>
+            </w:pPr>
+            <w:r>
+              <w:rPr>
+                <w:rFonts w:hint="eastAsia"/>
+              </w:rPr>
+              <w:t>8</w:t>
+            </w:r>
           </w:p>
         </w:tc>
         <w:tc>
@@ -1725,9 +1828,6 @@
           <w:p>
             <w:pPr>
               <w:jc w:val="center"/>
-              <w:rPr>
-                <w:rFonts w:hint="eastAsia"/>
-              </w:rPr>
             </w:pPr>
           </w:p>
         </w:tc>
@@ -1766,9 +1866,6 @@
           <w:p>
             <w:pPr>
               <w:jc w:val="center"/>
-              <w:rPr>
-                <w:rFonts w:hint="eastAsia"/>
-              </w:rPr>
             </w:pPr>
             <w:r>
               <w:rPr>
@@ -1786,9 +1883,6 @@
           <w:p>
             <w:pPr>
               <w:jc w:val="center"/>
-              <w:rPr>
-                <w:rFonts w:hint="eastAsia"/>
-              </w:rPr>
             </w:pPr>
             <w:r>
               <w:rPr>
@@ -1806,9 +1900,6 @@
           <w:p>
             <w:pPr>
               <w:jc w:val="center"/>
-              <w:rPr>
-                <w:rFonts w:hint="eastAsia"/>
-              </w:rPr>
             </w:pPr>
           </w:p>
         </w:tc>
@@ -1845,9 +1936,6 @@
           <w:p>
             <w:pPr>
               <w:jc w:val="center"/>
-              <w:rPr>
-                <w:rFonts w:hint="eastAsia"/>
-              </w:rPr>
             </w:pPr>
             <w:r>
               <w:rPr>
@@ -1865,9 +1953,6 @@
           <w:p>
             <w:pPr>
               <w:jc w:val="center"/>
-              <w:rPr>
-                <w:rFonts w:hint="eastAsia"/>
-              </w:rPr>
             </w:pPr>
             <w:r>
               <w:rPr>
@@ -1885,9 +1970,6 @@
           <w:p>
             <w:pPr>
               <w:jc w:val="center"/>
-              <w:rPr>
-                <w:rFonts w:hint="eastAsia"/>
-              </w:rPr>
             </w:pPr>
           </w:p>
         </w:tc>
@@ -1920,9 +2002,6 @@
           <w:p>
             <w:pPr>
               <w:jc w:val="center"/>
-              <w:rPr>
-                <w:rFonts w:hint="eastAsia"/>
-              </w:rPr>
             </w:pPr>
             <w:r>
               <w:rPr>
@@ -1940,9 +2019,6 @@
           <w:p>
             <w:pPr>
               <w:jc w:val="center"/>
-              <w:rPr>
-                <w:rFonts w:hint="eastAsia"/>
-              </w:rPr>
             </w:pPr>
             <w:r>
               <w:rPr>
@@ -1960,9 +2036,6 @@
           <w:p>
             <w:pPr>
               <w:jc w:val="center"/>
-              <w:rPr>
-                <w:rFonts w:hint="eastAsia"/>
-              </w:rPr>
             </w:pPr>
           </w:p>
         </w:tc>
@@ -1979,9 +2052,6 @@
           <w:p>
             <w:pPr>
               <w:jc w:val="center"/>
-              <w:rPr>
-                <w:rFonts w:hint="eastAsia"/>
-              </w:rPr>
             </w:pPr>
             <w:r>
               <w:t>start</w:t>
@@ -1996,9 +2066,6 @@
           <w:p>
             <w:pPr>
               <w:jc w:val="center"/>
-              <w:rPr>
-                <w:rFonts w:hint="eastAsia"/>
-              </w:rPr>
             </w:pPr>
             <w:r>
               <w:rPr>
@@ -2016,10 +2083,13 @@
           <w:p>
             <w:pPr>
               <w:jc w:val="center"/>
-              <w:rPr>
-                <w:rFonts w:hint="eastAsia"/>
-              </w:rPr>
-            </w:pPr>
+            </w:pPr>
+            <w:r>
+              <w:rPr>
+                <w:rFonts w:hint="eastAsia"/>
+              </w:rPr>
+              <w:t>1</w:t>
+            </w:r>
           </w:p>
         </w:tc>
         <w:tc>
@@ -2030,9 +2100,6 @@
           <w:p>
             <w:pPr>
               <w:jc w:val="center"/>
-              <w:rPr>
-                <w:rFonts w:hint="eastAsia"/>
-              </w:rPr>
             </w:pPr>
           </w:p>
         </w:tc>
@@ -2065,9 +2132,6 @@
           <w:p>
             <w:pPr>
               <w:jc w:val="center"/>
-              <w:rPr>
-                <w:rFonts w:hint="eastAsia"/>
-              </w:rPr>
             </w:pPr>
             <w:r>
               <w:rPr>
@@ -2085,10 +2149,16 @@
           <w:p>
             <w:pPr>
               <w:jc w:val="center"/>
-              <w:rPr>
-                <w:rFonts w:hint="eastAsia"/>
-              </w:rPr>
-            </w:pPr>
+            </w:pPr>
+            <w:r>
+              <w:rPr>
+                <w:rFonts w:hint="eastAsia"/>
+              </w:rPr>
+              <w:t>1</w:t>
+            </w:r>
+            <w:r>
+              <w:t>6</w:t>
+            </w:r>
           </w:p>
         </w:tc>
         <w:tc>
@@ -2099,9 +2169,6 @@
           <w:p>
             <w:pPr>
               <w:jc w:val="center"/>
-              <w:rPr>
-                <w:rFonts w:hint="eastAsia"/>
-              </w:rPr>
             </w:pPr>
           </w:p>
         </w:tc>
@@ -2118,9 +2185,6 @@
           <w:p>
             <w:pPr>
               <w:jc w:val="center"/>
-              <w:rPr>
-                <w:rFonts w:hint="eastAsia"/>
-              </w:rPr>
             </w:pPr>
             <w:proofErr w:type="spellStart"/>
             <w:r>
@@ -2137,9 +2201,6 @@
           <w:p>
             <w:pPr>
               <w:jc w:val="center"/>
-              <w:rPr>
-                <w:rFonts w:hint="eastAsia"/>
-              </w:rPr>
             </w:pPr>
             <w:r>
               <w:rPr>
@@ -2157,9 +2218,6 @@
           <w:p>
             <w:pPr>
               <w:jc w:val="center"/>
-              <w:rPr>
-                <w:rFonts w:hint="eastAsia"/>
-              </w:rPr>
             </w:pPr>
             <w:r>
               <w:rPr>
@@ -2177,9 +2235,6 @@
           <w:p>
             <w:pPr>
               <w:jc w:val="center"/>
-              <w:rPr>
-                <w:rFonts w:hint="eastAsia"/>
-              </w:rPr>
             </w:pPr>
           </w:p>
         </w:tc>
@@ -2207,9 +2262,6 @@
           <w:p>
             <w:pPr>
               <w:jc w:val="center"/>
-              <w:rPr>
-                <w:rFonts w:hint="eastAsia"/>
-              </w:rPr>
             </w:pPr>
           </w:p>
         </w:tc>
@@ -2221,9 +2273,6 @@
           <w:p>
             <w:pPr>
               <w:jc w:val="center"/>
-              <w:rPr>
-                <w:rFonts w:hint="eastAsia"/>
-              </w:rPr>
             </w:pPr>
           </w:p>
         </w:tc>
@@ -2235,33 +2284,23 @@
           <w:p>
             <w:pPr>
               <w:jc w:val="center"/>
-              <w:rPr>
-                <w:rFonts w:hint="eastAsia"/>
-              </w:rPr>
             </w:pPr>
           </w:p>
         </w:tc>
       </w:tr>
     </w:tbl>
-    <w:p/>
     <w:p>
       <w:pPr>
         <w:widowControl/>
         <w:jc w:val="left"/>
-      </w:pPr>
-      <w:r>
-        <w:br w:type="page"/>
-      </w:r>
-    </w:p>
-    <w:p>
-      <w:pPr>
         <w:rPr>
           <w:rFonts w:hint="eastAsia"/>
         </w:rPr>
       </w:pPr>
+    </w:p>
+    <w:p>
       <w:proofErr w:type="spellStart"/>
       <w:r>
-        <w:lastRenderedPageBreak/>
         <w:t>Generate_ind</w:t>
       </w:r>
       <w:proofErr w:type="spellEnd"/>
@@ -2388,13 +2427,13 @@
           <w:p>
             <w:pPr>
               <w:jc w:val="center"/>
-              <w:rPr>
-                <w:rFonts w:hint="eastAsia"/>
-              </w:rPr>
             </w:pPr>
             <w:proofErr w:type="spellStart"/>
             <w:r>
-              <w:t>Num_generator</w:t>
+              <w:t>Num_generat</w:t>
+            </w:r>
+            <w:r>
+              <w:t>ion</w:t>
             </w:r>
             <w:proofErr w:type="spellEnd"/>
           </w:p>
@@ -2425,6 +2464,12 @@
             <w:pPr>
               <w:jc w:val="center"/>
             </w:pPr>
+            <w:r>
+              <w:rPr>
+                <w:rFonts w:hint="eastAsia"/>
+              </w:rPr>
+              <w:t>8</w:t>
+            </w:r>
           </w:p>
         </w:tc>
         <w:tc>
@@ -2436,6 +2481,12 @@
             <w:pPr>
               <w:jc w:val="center"/>
             </w:pPr>
+            <w:r>
+              <w:rPr>
+                <w:rFonts w:hint="eastAsia"/>
+              </w:rPr>
+              <w:t>-</w:t>
+            </w:r>
           </w:p>
         </w:tc>
       </w:tr>
@@ -2452,9 +2503,6 @@
           <w:p>
             <w:pPr>
               <w:jc w:val="center"/>
-              <w:rPr>
-                <w:rFonts w:hint="eastAsia"/>
-              </w:rPr>
             </w:pPr>
             <w:proofErr w:type="spellStart"/>
             <w:r>
@@ -2489,6 +2537,12 @@
             <w:pPr>
               <w:jc w:val="center"/>
             </w:pPr>
+            <w:r>
+              <w:rPr>
+                <w:rFonts w:hint="eastAsia"/>
+              </w:rPr>
+              <w:t>4</w:t>
+            </w:r>
           </w:p>
         </w:tc>
         <w:tc>
@@ -2500,6 +2554,12 @@
             <w:pPr>
               <w:jc w:val="center"/>
             </w:pPr>
+            <w:r>
+              <w:rPr>
+                <w:rFonts w:hint="eastAsia"/>
+              </w:rPr>
+              <w:t>-</w:t>
+            </w:r>
           </w:p>
         </w:tc>
       </w:tr>
@@ -2515,9 +2575,6 @@
           <w:p>
             <w:pPr>
               <w:jc w:val="center"/>
-              <w:rPr>
-                <w:rFonts w:hint="eastAsia"/>
-              </w:rPr>
             </w:pPr>
             <w:proofErr w:type="spellStart"/>
             <w:r>
@@ -2552,6 +2609,12 @@
             <w:pPr>
               <w:jc w:val="center"/>
             </w:pPr>
+            <w:r>
+              <w:rPr>
+                <w:rFonts w:hint="eastAsia"/>
+              </w:rPr>
+              <w:t>2</w:t>
+            </w:r>
           </w:p>
         </w:tc>
         <w:tc>
@@ -2563,6 +2626,12 @@
             <w:pPr>
               <w:jc w:val="center"/>
             </w:pPr>
+            <w:r>
+              <w:rPr>
+                <w:rFonts w:hint="eastAsia"/>
+              </w:rPr>
+              <w:t>-</w:t>
+            </w:r>
           </w:p>
         </w:tc>
       </w:tr>
@@ -2578,13 +2647,13 @@
           <w:p>
             <w:pPr>
               <w:jc w:val="center"/>
-              <w:rPr>
-                <w:rFonts w:hint="eastAsia"/>
-              </w:rPr>
             </w:pPr>
             <w:proofErr w:type="spellStart"/>
             <w:r>
-              <w:t>Ind_state</w:t>
+              <w:t>C</w:t>
+            </w:r>
+            <w:r>
+              <w:t>lk</w:t>
             </w:r>
             <w:proofErr w:type="spellEnd"/>
           </w:p>
@@ -2615,6 +2684,12 @@
             <w:pPr>
               <w:jc w:val="center"/>
             </w:pPr>
+            <w:r>
+              <w:rPr>
+                <w:rFonts w:hint="eastAsia"/>
+              </w:rPr>
+              <w:t>1</w:t>
+            </w:r>
           </w:p>
         </w:tc>
         <w:tc>
@@ -2626,6 +2701,12 @@
             <w:pPr>
               <w:jc w:val="center"/>
             </w:pPr>
+            <w:r>
+              <w:rPr>
+                <w:rFonts w:hint="eastAsia"/>
+              </w:rPr>
+              <w:t>-</w:t>
+            </w:r>
           </w:p>
         </w:tc>
       </w:tr>
@@ -2642,17 +2723,12 @@
             <w:pPr>
               <w:jc w:val="center"/>
             </w:pPr>
-            <w:proofErr w:type="spellStart"/>
-            <w:r>
-              <w:rPr>
-                <w:rFonts w:hint="eastAsia"/>
-              </w:rPr>
-              <w:t>c</w:t>
-            </w:r>
-            <w:r>
-              <w:t>lk</w:t>
-            </w:r>
-            <w:proofErr w:type="spellEnd"/>
+            <w:r>
+              <w:t>R</w:t>
+            </w:r>
+            <w:r>
+              <w:t>eset</w:t>
+            </w:r>
           </w:p>
         </w:tc>
         <w:tc>
@@ -2663,9 +2739,6 @@
           <w:p>
             <w:pPr>
               <w:jc w:val="center"/>
-              <w:rPr>
-                <w:rFonts w:hint="eastAsia"/>
-              </w:rPr>
             </w:pPr>
             <w:r>
               <w:rPr>
@@ -2683,9 +2756,6 @@
           <w:p>
             <w:pPr>
               <w:jc w:val="center"/>
-              <w:rPr>
-                <w:rFonts w:hint="eastAsia"/>
-              </w:rPr>
             </w:pPr>
             <w:r>
               <w:rPr>
@@ -2703,10 +2773,13 @@
           <w:p>
             <w:pPr>
               <w:jc w:val="center"/>
-              <w:rPr>
-                <w:rFonts w:hint="eastAsia"/>
-              </w:rPr>
-            </w:pPr>
+            </w:pPr>
+            <w:r>
+              <w:rPr>
+                <w:rFonts w:hint="eastAsia"/>
+              </w:rPr>
+              <w:t>-</w:t>
+            </w:r>
           </w:p>
         </w:tc>
       </w:tr>
@@ -2724,13 +2797,10 @@
               <w:jc w:val="center"/>
             </w:pPr>
             <w:r>
-              <w:rPr>
-                <w:rFonts w:hint="eastAsia"/>
-              </w:rPr>
-              <w:t>r</w:t>
-            </w:r>
-            <w:r>
-              <w:t>eset</w:t>
+              <w:t>S</w:t>
+            </w:r>
+            <w:r>
+              <w:t>tart</w:t>
             </w:r>
           </w:p>
         </w:tc>
@@ -2742,9 +2812,6 @@
           <w:p>
             <w:pPr>
               <w:jc w:val="center"/>
-              <w:rPr>
-                <w:rFonts w:hint="eastAsia"/>
-              </w:rPr>
             </w:pPr>
             <w:r>
               <w:rPr>
@@ -2762,9 +2829,6 @@
           <w:p>
             <w:pPr>
               <w:jc w:val="center"/>
-              <w:rPr>
-                <w:rFonts w:hint="eastAsia"/>
-              </w:rPr>
             </w:pPr>
             <w:r>
               <w:rPr>
@@ -2782,10 +2846,13 @@
           <w:p>
             <w:pPr>
               <w:jc w:val="center"/>
-              <w:rPr>
-                <w:rFonts w:hint="eastAsia"/>
-              </w:rPr>
-            </w:pPr>
+            </w:pPr>
+            <w:r>
+              <w:rPr>
+                <w:rFonts w:hint="eastAsia"/>
+              </w:rPr>
+              <w:t>-</w:t>
+            </w:r>
           </w:p>
         </w:tc>
       </w:tr>
@@ -2801,13 +2868,12 @@
           <w:p>
             <w:pPr>
               <w:jc w:val="center"/>
-              <w:rPr>
-                <w:rFonts w:hint="eastAsia"/>
-              </w:rPr>
-            </w:pPr>
-            <w:r>
-              <w:t>start</w:t>
-            </w:r>
+            </w:pPr>
+            <w:proofErr w:type="spellStart"/>
+            <w:r>
+              <w:t>Ind_state</w:t>
+            </w:r>
+            <w:proofErr w:type="spellEnd"/>
           </w:p>
         </w:tc>
         <w:tc>
@@ -2818,15 +2884,12 @@
           <w:p>
             <w:pPr>
               <w:jc w:val="center"/>
-              <w:rPr>
-                <w:rFonts w:hint="eastAsia"/>
-              </w:rPr>
-            </w:pPr>
-            <w:r>
-              <w:rPr>
-                <w:rFonts w:hint="eastAsia"/>
-              </w:rPr>
-              <w:t>I</w:t>
+            </w:pPr>
+            <w:r>
+              <w:rPr>
+                <w:rFonts w:hint="eastAsia"/>
+              </w:rPr>
+              <w:t>O</w:t>
             </w:r>
           </w:p>
         </w:tc>
@@ -2838,15 +2901,12 @@
           <w:p>
             <w:pPr>
               <w:jc w:val="center"/>
-              <w:rPr>
-                <w:rFonts w:hint="eastAsia"/>
-              </w:rPr>
-            </w:pPr>
-            <w:r>
-              <w:rPr>
-                <w:rFonts w:hint="eastAsia"/>
-              </w:rPr>
-              <w:t>1</w:t>
+            </w:pPr>
+            <w:r>
+              <w:rPr>
+                <w:rFonts w:hint="eastAsia"/>
+              </w:rPr>
+              <w:t>2</w:t>
             </w:r>
           </w:p>
         </w:tc>
@@ -2858,10 +2918,16 @@
           <w:p>
             <w:pPr>
               <w:jc w:val="center"/>
-              <w:rPr>
-                <w:rFonts w:hint="eastAsia"/>
-              </w:rPr>
-            </w:pPr>
+            </w:pPr>
+            <w:r>
+              <w:rPr>
+                <w:rFonts w:hint="eastAsia"/>
+              </w:rPr>
+              <w:t>S</w:t>
+            </w:r>
+            <w:r>
+              <w:t>tate vector of individual related to lattice length and number of particles</w:t>
+            </w:r>
           </w:p>
         </w:tc>
       </w:tr>
@@ -2880,10 +2946,7 @@
             </w:pPr>
             <w:proofErr w:type="spellStart"/>
             <w:r>
-              <w:t>Ind_</w:t>
-            </w:r>
-            <w:r>
-              <w:t>state</w:t>
+              <w:t>Ind_mutate_rate</w:t>
             </w:r>
             <w:proofErr w:type="spellEnd"/>
           </w:p>
@@ -2896,9 +2959,6 @@
           <w:p>
             <w:pPr>
               <w:jc w:val="center"/>
-              <w:rPr>
-                <w:rFonts w:hint="eastAsia"/>
-              </w:rPr>
             </w:pPr>
             <w:r>
               <w:rPr>
@@ -2916,10 +2976,13 @@
           <w:p>
             <w:pPr>
               <w:jc w:val="center"/>
-              <w:rPr>
-                <w:rFonts w:hint="eastAsia"/>
-              </w:rPr>
-            </w:pPr>
+            </w:pPr>
+            <w:r>
+              <w:rPr>
+                <w:rFonts w:hint="eastAsia"/>
+              </w:rPr>
+              <w:t>8</w:t>
+            </w:r>
           </w:p>
         </w:tc>
         <w:tc>
@@ -2930,10 +2993,10 @@
           <w:p>
             <w:pPr>
               <w:jc w:val="center"/>
-              <w:rPr>
-                <w:rFonts w:hint="eastAsia"/>
-              </w:rPr>
-            </w:pPr>
+            </w:pPr>
+            <w:r>
+              <w:t>Int8 mutation rate</w:t>
+            </w:r>
           </w:p>
         </w:tc>
       </w:tr>
@@ -2949,13 +3012,10 @@
           <w:p>
             <w:pPr>
               <w:jc w:val="center"/>
-              <w:rPr>
-                <w:rFonts w:hint="eastAsia"/>
-              </w:rPr>
             </w:pPr>
             <w:proofErr w:type="spellStart"/>
             <w:r>
-              <w:t>Ind_mutate_rate</w:t>
+              <w:t>Out_valid</w:t>
             </w:r>
             <w:proofErr w:type="spellEnd"/>
           </w:p>
@@ -2968,9 +3028,6 @@
           <w:p>
             <w:pPr>
               <w:jc w:val="center"/>
-              <w:rPr>
-                <w:rFonts w:hint="eastAsia"/>
-              </w:rPr>
             </w:pPr>
             <w:r>
               <w:rPr>
@@ -2988,10 +3045,13 @@
           <w:p>
             <w:pPr>
               <w:jc w:val="center"/>
-              <w:rPr>
-                <w:rFonts w:hint="eastAsia"/>
-              </w:rPr>
-            </w:pPr>
+            </w:pPr>
+            <w:r>
+              <w:rPr>
+                <w:rFonts w:hint="eastAsia"/>
+              </w:rPr>
+              <w:t>1</w:t>
+            </w:r>
           </w:p>
         </w:tc>
         <w:tc>
@@ -3002,10 +3062,13 @@
           <w:p>
             <w:pPr>
               <w:jc w:val="center"/>
-              <w:rPr>
-                <w:rFonts w:hint="eastAsia"/>
-              </w:rPr>
-            </w:pPr>
+            </w:pPr>
+            <w:r>
+              <w:rPr>
+                <w:rFonts w:hint="eastAsia"/>
+              </w:rPr>
+              <w:t>-</w:t>
+            </w:r>
           </w:p>
         </w:tc>
       </w:tr>
@@ -3021,15 +3084,7 @@
           <w:p>
             <w:pPr>
               <w:jc w:val="center"/>
-              <w:rPr>
-                <w:rFonts w:hint="eastAsia"/>
-              </w:rPr>
-            </w:pPr>
-            <w:proofErr w:type="spellStart"/>
-            <w:r>
-              <w:t>Out_valid</w:t>
-            </w:r>
-            <w:proofErr w:type="spellEnd"/>
+            </w:pPr>
           </w:p>
         </w:tc>
         <w:tc>
@@ -3040,16 +3095,7 @@
           <w:p>
             <w:pPr>
               <w:jc w:val="center"/>
-              <w:rPr>
-                <w:rFonts w:hint="eastAsia"/>
-              </w:rPr>
-            </w:pPr>
-            <w:r>
-              <w:rPr>
-                <w:rFonts w:hint="eastAsia"/>
-              </w:rPr>
-              <w:t>O</w:t>
-            </w:r>
+            </w:pPr>
           </w:p>
         </w:tc>
         <w:tc>
@@ -3060,16 +3106,7 @@
           <w:p>
             <w:pPr>
               <w:jc w:val="center"/>
-              <w:rPr>
-                <w:rFonts w:hint="eastAsia"/>
-              </w:rPr>
-            </w:pPr>
-            <w:r>
-              <w:rPr>
-                <w:rFonts w:hint="eastAsia"/>
-              </w:rPr>
-              <w:t>1</w:t>
-            </w:r>
+            </w:pPr>
           </w:p>
         </w:tc>
         <w:tc>
@@ -3080,67 +3117,6 @@
           <w:p>
             <w:pPr>
               <w:jc w:val="center"/>
-              <w:rPr>
-                <w:rFonts w:hint="eastAsia"/>
-              </w:rPr>
-            </w:pPr>
-          </w:p>
-        </w:tc>
-      </w:tr>
-      <w:tr>
-        <w:trPr>
-          <w:jc w:val="center"/>
-        </w:trPr>
-        <w:tc>
-          <w:tcPr>
-            <w:tcW w:w="1932" w:type="dxa"/>
-            <w:vAlign w:val="center"/>
-          </w:tcPr>
-          <w:p>
-            <w:pPr>
-              <w:jc w:val="center"/>
-            </w:pPr>
-          </w:p>
-        </w:tc>
-        <w:tc>
-          <w:tcPr>
-            <w:tcW w:w="704" w:type="dxa"/>
-            <w:vAlign w:val="center"/>
-          </w:tcPr>
-          <w:p>
-            <w:pPr>
-              <w:jc w:val="center"/>
-              <w:rPr>
-                <w:rFonts w:hint="eastAsia"/>
-              </w:rPr>
-            </w:pPr>
-          </w:p>
-        </w:tc>
-        <w:tc>
-          <w:tcPr>
-            <w:tcW w:w="1126" w:type="dxa"/>
-            <w:vAlign w:val="center"/>
-          </w:tcPr>
-          <w:p>
-            <w:pPr>
-              <w:jc w:val="center"/>
-              <w:rPr>
-                <w:rFonts w:hint="eastAsia"/>
-              </w:rPr>
-            </w:pPr>
-          </w:p>
-        </w:tc>
-        <w:tc>
-          <w:tcPr>
-            <w:tcW w:w="4528" w:type="dxa"/>
-            <w:vAlign w:val="center"/>
-          </w:tcPr>
-          <w:p>
-            <w:pPr>
-              <w:jc w:val="center"/>
-              <w:rPr>
-                <w:rFonts w:hint="eastAsia"/>
-              </w:rPr>
             </w:pPr>
           </w:p>
         </w:tc>
@@ -3274,9 +3250,6 @@
           <w:p>
             <w:pPr>
               <w:jc w:val="center"/>
-              <w:rPr>
-                <w:rFonts w:hint="eastAsia"/>
-              </w:rPr>
             </w:pPr>
             <w:proofErr w:type="spellStart"/>
             <w:r>
@@ -3311,6 +3284,12 @@
             <w:pPr>
               <w:jc w:val="center"/>
             </w:pPr>
+            <w:r>
+              <w:rPr>
+                <w:rFonts w:hint="eastAsia"/>
+              </w:rPr>
+              <w:t>8</w:t>
+            </w:r>
           </w:p>
         </w:tc>
         <w:tc>
@@ -3324,6 +3303,8 @@
             </w:pPr>
           </w:p>
         </w:tc>
+        <w:bookmarkStart w:id="0" w:name="_GoBack"/>
+        <w:bookmarkEnd w:id="0"/>
       </w:tr>
       <w:tr>
         <w:trPr>
@@ -3338,9 +3319,6 @@
           <w:p>
             <w:pPr>
               <w:jc w:val="center"/>
-              <w:rPr>
-                <w:rFonts w:hint="eastAsia"/>
-              </w:rPr>
             </w:pPr>
             <w:proofErr w:type="spellStart"/>
             <w:r>
@@ -3375,6 +3353,12 @@
             <w:pPr>
               <w:jc w:val="center"/>
             </w:pPr>
+            <w:r>
+              <w:rPr>
+                <w:rFonts w:hint="eastAsia"/>
+              </w:rPr>
+              <w:t>4</w:t>
+            </w:r>
           </w:p>
         </w:tc>
         <w:tc>
@@ -3401,9 +3385,6 @@
           <w:p>
             <w:pPr>
               <w:jc w:val="center"/>
-              <w:rPr>
-                <w:rFonts w:hint="eastAsia"/>
-              </w:rPr>
             </w:pPr>
             <w:proofErr w:type="spellStart"/>
             <w:r>
@@ -3438,6 +3419,12 @@
             <w:pPr>
               <w:jc w:val="center"/>
             </w:pPr>
+            <w:r>
+              <w:rPr>
+                <w:rFonts w:hint="eastAsia"/>
+              </w:rPr>
+              <w:t>2</w:t>
+            </w:r>
           </w:p>
         </w:tc>
         <w:tc>
@@ -3464,9 +3451,6 @@
           <w:p>
             <w:pPr>
               <w:jc w:val="center"/>
-              <w:rPr>
-                <w:rFonts w:hint="eastAsia"/>
-              </w:rPr>
             </w:pPr>
             <w:proofErr w:type="spellStart"/>
             <w:r>
@@ -3501,6 +3485,12 @@
             <w:pPr>
               <w:jc w:val="center"/>
             </w:pPr>
+            <w:r>
+              <w:rPr>
+                <w:rFonts w:hint="eastAsia"/>
+              </w:rPr>
+              <w:t>2</w:t>
+            </w:r>
           </w:p>
         </w:tc>
         <w:tc>
@@ -3543,10 +3533,13 @@
           <w:p>
             <w:pPr>
               <w:jc w:val="center"/>
-              <w:rPr>
-                <w:rFonts w:hint="eastAsia"/>
-              </w:rPr>
-            </w:pPr>
+            </w:pPr>
+            <w:r>
+              <w:rPr>
+                <w:rFonts w:hint="eastAsia"/>
+              </w:rPr>
+              <w:t>I</w:t>
+            </w:r>
           </w:p>
         </w:tc>
         <w:tc>
@@ -3558,6 +3551,12 @@
             <w:pPr>
               <w:jc w:val="center"/>
             </w:pPr>
+            <w:r>
+              <w:rPr>
+                <w:rFonts w:hint="eastAsia"/>
+              </w:rPr>
+              <w:t>8</w:t>
+            </w:r>
           </w:p>
         </w:tc>
         <w:tc>
@@ -3584,9 +3583,6 @@
           <w:p>
             <w:pPr>
               <w:jc w:val="center"/>
-              <w:rPr>
-                <w:rFonts w:hint="eastAsia"/>
-              </w:rPr>
             </w:pPr>
             <w:proofErr w:type="spellStart"/>
             <w:r>
@@ -3606,10 +3602,13 @@
           <w:p>
             <w:pPr>
               <w:jc w:val="center"/>
-              <w:rPr>
-                <w:rFonts w:hint="eastAsia"/>
-              </w:rPr>
-            </w:pPr>
+            </w:pPr>
+            <w:r>
+              <w:rPr>
+                <w:rFonts w:hint="eastAsia"/>
+              </w:rPr>
+              <w:t>I</w:t>
+            </w:r>
           </w:p>
         </w:tc>
         <w:tc>
@@ -3621,6 +3620,12 @@
             <w:pPr>
               <w:jc w:val="center"/>
             </w:pPr>
+            <w:r>
+              <w:rPr>
+                <w:rFonts w:hint="eastAsia"/>
+              </w:rPr>
+              <w:t>8</w:t>
+            </w:r>
           </w:p>
         </w:tc>
         <w:tc>
@@ -3647,9 +3652,6 @@
           <w:p>
             <w:pPr>
               <w:jc w:val="center"/>
-              <w:rPr>
-                <w:rFonts w:hint="eastAsia"/>
-              </w:rPr>
             </w:pPr>
             <w:proofErr w:type="spellStart"/>
             <w:r>
@@ -3666,10 +3668,13 @@
           <w:p>
             <w:pPr>
               <w:jc w:val="center"/>
-              <w:rPr>
-                <w:rFonts w:hint="eastAsia"/>
-              </w:rPr>
-            </w:pPr>
+            </w:pPr>
+            <w:r>
+              <w:rPr>
+                <w:rFonts w:hint="eastAsia"/>
+              </w:rPr>
+              <w:t>I</w:t>
+            </w:r>
           </w:p>
         </w:tc>
         <w:tc>
@@ -3681,6 +3686,12 @@
             <w:pPr>
               <w:jc w:val="center"/>
             </w:pPr>
+            <w:r>
+              <w:rPr>
+                <w:rFonts w:hint="eastAsia"/>
+              </w:rPr>
+              <w:t>8</w:t>
+            </w:r>
           </w:p>
         </w:tc>
         <w:tc>
@@ -3729,9 +3740,6 @@
           <w:p>
             <w:pPr>
               <w:jc w:val="center"/>
-              <w:rPr>
-                <w:rFonts w:hint="eastAsia"/>
-              </w:rPr>
             </w:pPr>
             <w:r>
               <w:rPr>
@@ -3749,9 +3757,6 @@
           <w:p>
             <w:pPr>
               <w:jc w:val="center"/>
-              <w:rPr>
-                <w:rFonts w:hint="eastAsia"/>
-              </w:rPr>
             </w:pPr>
             <w:r>
               <w:rPr>
@@ -3769,9 +3774,6 @@
           <w:p>
             <w:pPr>
               <w:jc w:val="center"/>
-              <w:rPr>
-                <w:rFonts w:hint="eastAsia"/>
-              </w:rPr>
             </w:pPr>
           </w:p>
         </w:tc>
@@ -3808,9 +3810,6 @@
           <w:p>
             <w:pPr>
               <w:jc w:val="center"/>
-              <w:rPr>
-                <w:rFonts w:hint="eastAsia"/>
-              </w:rPr>
             </w:pPr>
             <w:r>
               <w:rPr>
@@ -3828,9 +3827,6 @@
           <w:p>
             <w:pPr>
               <w:jc w:val="center"/>
-              <w:rPr>
-                <w:rFonts w:hint="eastAsia"/>
-              </w:rPr>
             </w:pPr>
             <w:r>
               <w:rPr>
@@ -3848,9 +3844,6 @@
           <w:p>
             <w:pPr>
               <w:jc w:val="center"/>
-              <w:rPr>
-                <w:rFonts w:hint="eastAsia"/>
-              </w:rPr>
             </w:pPr>
           </w:p>
         </w:tc>
@@ -3867,9 +3860,6 @@
           <w:p>
             <w:pPr>
               <w:jc w:val="center"/>
-              <w:rPr>
-                <w:rFonts w:hint="eastAsia"/>
-              </w:rPr>
             </w:pPr>
             <w:proofErr w:type="spellStart"/>
             <w:r>
@@ -3886,9 +3876,6 @@
           <w:p>
             <w:pPr>
               <w:jc w:val="center"/>
-              <w:rPr>
-                <w:rFonts w:hint="eastAsia"/>
-              </w:rPr>
             </w:pPr>
             <w:r>
               <w:rPr>
@@ -3906,9 +3893,6 @@
           <w:p>
             <w:pPr>
               <w:jc w:val="center"/>
-              <w:rPr>
-                <w:rFonts w:hint="eastAsia"/>
-              </w:rPr>
             </w:pPr>
             <w:r>
               <w:rPr>
@@ -3926,9 +3910,6 @@
           <w:p>
             <w:pPr>
               <w:jc w:val="center"/>
-              <w:rPr>
-                <w:rFonts w:hint="eastAsia"/>
-              </w:rPr>
             </w:pPr>
           </w:p>
         </w:tc>
@@ -3945,9 +3926,6 @@
           <w:p>
             <w:pPr>
               <w:jc w:val="center"/>
-              <w:rPr>
-                <w:rFonts w:hint="eastAsia"/>
-              </w:rPr>
             </w:pPr>
             <w:r>
               <w:t>start</w:t>
@@ -3962,9 +3940,6 @@
           <w:p>
             <w:pPr>
               <w:jc w:val="center"/>
-              <w:rPr>
-                <w:rFonts w:hint="eastAsia"/>
-              </w:rPr>
             </w:pPr>
             <w:r>
               <w:rPr>
@@ -3982,9 +3957,6 @@
           <w:p>
             <w:pPr>
               <w:jc w:val="center"/>
-              <w:rPr>
-                <w:rFonts w:hint="eastAsia"/>
-              </w:rPr>
             </w:pPr>
             <w:r>
               <w:rPr>
@@ -4002,9 +3974,6 @@
           <w:p>
             <w:pPr>
               <w:jc w:val="center"/>
-              <w:rPr>
-                <w:rFonts w:hint="eastAsia"/>
-              </w:rPr>
             </w:pPr>
           </w:p>
         </w:tc>
@@ -4021,9 +3990,6 @@
           <w:p>
             <w:pPr>
               <w:jc w:val="center"/>
-              <w:rPr>
-                <w:rFonts w:hint="eastAsia"/>
-              </w:rPr>
             </w:pPr>
             <w:proofErr w:type="spellStart"/>
             <w:r>
@@ -4040,9 +4006,6 @@
           <w:p>
             <w:pPr>
               <w:jc w:val="center"/>
-              <w:rPr>
-                <w:rFonts w:hint="eastAsia"/>
-              </w:rPr>
             </w:pPr>
             <w:r>
               <w:rPr>
@@ -4060,9 +4023,6 @@
           <w:p>
             <w:pPr>
               <w:jc w:val="center"/>
-              <w:rPr>
-                <w:rFonts w:hint="eastAsia"/>
-              </w:rPr>
             </w:pPr>
             <w:r>
               <w:rPr>
@@ -4080,9 +4040,6 @@
           <w:p>
             <w:pPr>
               <w:jc w:val="center"/>
-              <w:rPr>
-                <w:rFonts w:hint="eastAsia"/>
-              </w:rPr>
             </w:pPr>
           </w:p>
         </w:tc>
@@ -4099,9 +4056,6 @@
           <w:p>
             <w:pPr>
               <w:jc w:val="center"/>
-              <w:rPr>
-                <w:rFonts w:hint="eastAsia"/>
-              </w:rPr>
             </w:pPr>
             <w:proofErr w:type="spellStart"/>
             <w:r>
@@ -4118,9 +4072,6 @@
           <w:p>
             <w:pPr>
               <w:jc w:val="center"/>
-              <w:rPr>
-                <w:rFonts w:hint="eastAsia"/>
-              </w:rPr>
             </w:pPr>
             <w:r>
               <w:rPr>
@@ -4138,10 +4089,13 @@
           <w:p>
             <w:pPr>
               <w:jc w:val="center"/>
-              <w:rPr>
-                <w:rFonts w:hint="eastAsia"/>
-              </w:rPr>
-            </w:pPr>
+            </w:pPr>
+            <w:r>
+              <w:rPr>
+                <w:rFonts w:hint="eastAsia"/>
+              </w:rPr>
+              <w:t>2</w:t>
+            </w:r>
           </w:p>
         </w:tc>
         <w:tc>
@@ -4152,9 +4106,6 @@
           <w:p>
             <w:pPr>
               <w:jc w:val="center"/>
-              <w:rPr>
-                <w:rFonts w:hint="eastAsia"/>
-              </w:rPr>
             </w:pPr>
           </w:p>
         </w:tc>
@@ -4171,9 +4122,6 @@
           <w:p>
             <w:pPr>
               <w:jc w:val="center"/>
-              <w:rPr>
-                <w:rFonts w:hint="eastAsia"/>
-              </w:rPr>
             </w:pPr>
             <w:r>
               <w:t>done</w:t>
@@ -4188,9 +4136,6 @@
           <w:p>
             <w:pPr>
               <w:jc w:val="center"/>
-              <w:rPr>
-                <w:rFonts w:hint="eastAsia"/>
-              </w:rPr>
             </w:pPr>
             <w:r>
               <w:rPr>
@@ -4208,9 +4153,6 @@
           <w:p>
             <w:pPr>
               <w:jc w:val="center"/>
-              <w:rPr>
-                <w:rFonts w:hint="eastAsia"/>
-              </w:rPr>
             </w:pPr>
             <w:r>
               <w:rPr>
@@ -4228,9 +4170,6 @@
           <w:p>
             <w:pPr>
               <w:jc w:val="center"/>
-              <w:rPr>
-                <w:rFonts w:hint="eastAsia"/>
-              </w:rPr>
             </w:pPr>
           </w:p>
         </w:tc>
@@ -4247,9 +4186,6 @@
           <w:p>
             <w:pPr>
               <w:jc w:val="center"/>
-              <w:rPr>
-                <w:rFonts w:hint="eastAsia"/>
-              </w:rPr>
             </w:pPr>
             <w:proofErr w:type="spellStart"/>
             <w:r>
@@ -4266,9 +4202,6 @@
           <w:p>
             <w:pPr>
               <w:jc w:val="center"/>
-              <w:rPr>
-                <w:rFonts w:hint="eastAsia"/>
-              </w:rPr>
             </w:pPr>
             <w:r>
               <w:rPr>
@@ -4286,10 +4219,19 @@
           <w:p>
             <w:pPr>
               <w:jc w:val="center"/>
-              <w:rPr>
-                <w:rFonts w:hint="eastAsia"/>
-              </w:rPr>
-            </w:pPr>
+            </w:pPr>
+            <w:r>
+              <w:rPr>
+                <w:rFonts w:hint="eastAsia"/>
+              </w:rPr>
+              <w:t>2</w:t>
+            </w:r>
+            <w:r>
+              <w:t>x1</w:t>
+            </w:r>
+            <w:r>
+              <w:t>6</w:t>
+            </w:r>
           </w:p>
         </w:tc>
         <w:tc>
@@ -4300,23 +4242,21 @@
           <w:p>
             <w:pPr>
               <w:jc w:val="center"/>
-              <w:rPr>
-                <w:rFonts w:hint="eastAsia"/>
-              </w:rPr>
-            </w:pPr>
+            </w:pPr>
+            <w:r>
+              <w:rPr>
+                <w:rFonts w:hint="eastAsia"/>
+              </w:rPr>
+              <w:t>S</w:t>
+            </w:r>
+            <w:r>
+              <w:t>erves as the input for fitness function</w:t>
+            </w:r>
           </w:p>
         </w:tc>
       </w:tr>
     </w:tbl>
-    <w:p>
-      <w:pPr>
-        <w:rPr>
-          <w:rFonts w:hint="eastAsia"/>
-        </w:rPr>
-      </w:pPr>
-      <w:bookmarkStart w:id="0" w:name="_GoBack"/>
-      <w:bookmarkEnd w:id="0"/>
-    </w:p>
+    <w:p/>
     <w:sectPr>
       <w:pgSz w:w="11906" w:h="16838"/>
       <w:pgMar w:top="1440" w:right="1800" w:bottom="1440" w:left="1800" w:header="851" w:footer="992" w:gutter="0"/>
@@ -5679,6 +5619,7 @@
   <w:style w:type="character" w:default="1" w:styleId="a0">
     <w:name w:val="Default Paragraph Font"/>
     <w:uiPriority w:val="1"/>
+    <w:semiHidden/>
     <w:unhideWhenUsed/>
   </w:style>
   <w:style w:type="table" w:default="1" w:styleId="a1">

</xml_diff>